<commit_message>
He acabado la parte de la memoria, explicando todos los modulos que hay.
</commit_message>
<xml_diff>
--- a/2/labSED/final/memoria.docx
+++ b/2/labSED/final/memoria.docx
@@ -353,8 +353,478 @@
     </w:p>
     <w:p>
       <w:r>
-        <w:t xml:space="preserve">Sobre los anteriores cuatro módulos, se compone el último módulo </w:t>
-      </w:r>
+        <w:t>Sobre los anteriores cuatro módul</w:t>
+      </w:r>
+      <w:r>
+        <w:t>os, se compone el último módulo, que es el programa principal. Se compone de dos máquinas de estados, una que controla el estado, y otra el estado interno del estado en el que se está.</w:t>
+      </w:r>
+    </w:p>
+    <w:p>
+      <w:r>
+        <w:t xml:space="preserve">Hay siete estados, </w:t>
+      </w:r>
+      <w:proofErr w:type="spellStart"/>
+      <w:r>
+        <w:t>Power</w:t>
+      </w:r>
+      <w:proofErr w:type="spellEnd"/>
+      <w:r>
+        <w:t xml:space="preserve"> </w:t>
+      </w:r>
+      <w:proofErr w:type="spellStart"/>
+      <w:r>
+        <w:t>on</w:t>
+      </w:r>
+      <w:proofErr w:type="spellEnd"/>
+      <w:r>
+        <w:t xml:space="preserve"> </w:t>
+      </w:r>
+      <w:proofErr w:type="spellStart"/>
+      <w:r>
+        <w:t>reset</w:t>
+      </w:r>
+      <w:proofErr w:type="spellEnd"/>
+      <w:r>
+        <w:t xml:space="preserve">, </w:t>
+      </w:r>
+      <w:proofErr w:type="spellStart"/>
+      <w:r>
+        <w:t>Standby</w:t>
+      </w:r>
+      <w:proofErr w:type="spellEnd"/>
+      <w:r>
+        <w:t xml:space="preserve">, </w:t>
+      </w:r>
+      <w:proofErr w:type="spellStart"/>
+      <w:r>
+        <w:t>Unlocked</w:t>
+      </w:r>
+      <w:proofErr w:type="spellEnd"/>
+      <w:r>
+        <w:t xml:space="preserve">, </w:t>
+      </w:r>
+      <w:proofErr w:type="spellStart"/>
+      <w:proofErr w:type="gramStart"/>
+      <w:r>
+        <w:t>Menu</w:t>
+      </w:r>
+      <w:proofErr w:type="spellEnd"/>
+      <w:r>
+        <w:t>[</w:t>
+      </w:r>
+      <w:proofErr w:type="gramEnd"/>
+      <w:r>
+        <w:t>12]:1, Escribir numero</w:t>
+      </w:r>
+      <w:r>
+        <w:t xml:space="preserve">, Escribir </w:t>
+      </w:r>
+      <w:proofErr w:type="spellStart"/>
+      <w:r>
+        <w:t>sms</w:t>
+      </w:r>
+      <w:proofErr w:type="spellEnd"/>
+      <w:r>
+        <w:t xml:space="preserve"> y enviar. Con nombres descriptivos y no uniformes, estos son los 7 estados de los que actualmente se compone el PIC. Las labores de cada uno están muy definidas, y normalmente suelen llevar unas pantallas características.</w:t>
+      </w:r>
+    </w:p>
+    <w:p>
+      <w:pPr>
+        <w:pStyle w:val="Ttulo2"/>
+      </w:pPr>
+      <w:proofErr w:type="spellStart"/>
+      <w:r>
+        <w:t>Power</w:t>
+      </w:r>
+      <w:proofErr w:type="spellEnd"/>
+      <w:r>
+        <w:t xml:space="preserve"> </w:t>
+      </w:r>
+      <w:proofErr w:type="spellStart"/>
+      <w:r>
+        <w:t>on</w:t>
+      </w:r>
+      <w:proofErr w:type="spellEnd"/>
+      <w:r>
+        <w:t xml:space="preserve"> </w:t>
+      </w:r>
+      <w:proofErr w:type="spellStart"/>
+      <w:r>
+        <w:t>reset</w:t>
+      </w:r>
+      <w:proofErr w:type="spellEnd"/>
+    </w:p>
+    <w:p>
+      <w:r>
+        <w:t xml:space="preserve">Este es el estado por el que se entra a la máquina de estados. Se encarga de poner </w:t>
+      </w:r>
+      <w:proofErr w:type="spellStart"/>
+      <w:r>
+        <w:t>Power</w:t>
+      </w:r>
+      <w:proofErr w:type="spellEnd"/>
+      <w:r>
+        <w:t xml:space="preserve"> </w:t>
+      </w:r>
+      <w:proofErr w:type="spellStart"/>
+      <w:r>
+        <w:t>on</w:t>
+      </w:r>
+      <w:proofErr w:type="spellEnd"/>
+      <w:r>
+        <w:t xml:space="preserve"> </w:t>
+      </w:r>
+      <w:proofErr w:type="spellStart"/>
+      <w:r>
+        <w:t>reset</w:t>
+      </w:r>
+      <w:proofErr w:type="spellEnd"/>
+      <w:r>
+        <w:t xml:space="preserve">, de enviar el comando </w:t>
+      </w:r>
+      <w:r>
+        <w:rPr>
+          <w:i/>
+        </w:rPr>
+        <w:t>AT V0 E0</w:t>
+      </w:r>
+      <w:r>
+        <w:t>, que sirve para que el modem no haga echo, y de respuestas numéricas (para no saturar el buffer de recepción).</w:t>
+      </w:r>
+    </w:p>
+    <w:p>
+      <w:r>
+        <w:t xml:space="preserve">Después, en el otro estado interno, estará esperando la respuesta al comando, </w:t>
+      </w:r>
+      <w:r>
+        <w:rPr>
+          <w:i/>
+        </w:rPr>
+        <w:t>0&lt;CR&gt;</w:t>
+      </w:r>
+      <w:r>
+        <w:t xml:space="preserve"> que marca que el comando ha sido aceptado. Finalmente, dará paso al siguiente estado</w:t>
+      </w:r>
+    </w:p>
+    <w:p>
+      <w:pPr>
+        <w:pStyle w:val="Ttulo2"/>
+      </w:pPr>
+      <w:proofErr w:type="spellStart"/>
+      <w:r>
+        <w:t>Standby</w:t>
+      </w:r>
+      <w:proofErr w:type="spellEnd"/>
+    </w:p>
+    <w:p>
+      <w:r>
+        <w:t xml:space="preserve">Este es el estado normal de los teléfonos móviles, y si todo ha ido bien, el usuario no llegará siquiera a ver el anterior estado, ya que él no requiere de ninguna entrada por parte del usuario, y solo se </w:t>
+      </w:r>
+      <w:proofErr w:type="spellStart"/>
+      <w:r>
+        <w:t>cerciona</w:t>
+      </w:r>
+      <w:proofErr w:type="spellEnd"/>
+      <w:r>
+        <w:t xml:space="preserve"> de la existencia del modem.</w:t>
+      </w:r>
+    </w:p>
+    <w:p>
+      <w:proofErr w:type="spellStart"/>
+      <w:r>
+        <w:lastRenderedPageBreak/>
+        <w:t>Standby</w:t>
+      </w:r>
+      <w:proofErr w:type="spellEnd"/>
+      <w:r>
+        <w:t xml:space="preserve"> por el contrario, se dedica a proteger a nuestro PIC de pulsaciones de teclas involuntarias, y aunque no existe aún el paso contrario (bloquear el teléfono), si que se ha implementado el típico desbloqueo de los teléfonos móviles.</w:t>
+      </w:r>
+    </w:p>
+    <w:p>
+      <w:r>
+        <w:t>Para desbloquear, se pasa por cuatro estados internos que empiezan por no haber nada pulsado, para luego solo estar pulsada la *, después la * y la #, y finalmente la # para finalizar soltándola. En este caso, si que se ha dotado a los estados internos de transición absoluta entre sí.</w:t>
+      </w:r>
+    </w:p>
+    <w:p>
+      <w:r>
+        <w:t xml:space="preserve">Al final, se pasa al siguiente estado, </w:t>
+      </w:r>
+      <w:proofErr w:type="spellStart"/>
+      <w:r>
+        <w:t>Unlocked</w:t>
+      </w:r>
+      <w:proofErr w:type="spellEnd"/>
+      <w:r>
+        <w:t>.</w:t>
+      </w:r>
+    </w:p>
+    <w:p>
+      <w:pPr>
+        <w:pStyle w:val="Ttulo2"/>
+      </w:pPr>
+      <w:proofErr w:type="spellStart"/>
+      <w:r>
+        <w:t>Unlocked</w:t>
+      </w:r>
+      <w:proofErr w:type="spellEnd"/>
+    </w:p>
+    <w:p>
+      <w:r>
+        <w:t>Estaba pensado para mostrar información sobre la calidad de la cober</w:t>
+      </w:r>
+      <w:r>
+        <w:t>tura e información del operador, pero lamentablemente, no se ha podido llevar a cabo por limitaciones de los modem. En vez de suprimir esta pantalla, se ha preparado para su posterior implementación, y se ha dejado por un mensaje estático, y por su función de intermediario entre el menú y el estado bloqueado.</w:t>
+      </w:r>
+    </w:p>
+    <w:p>
+      <w:r>
+        <w:t>Para pasar al siguiente estado, dispone de dos estados internos que se limitan a comprobar que no hay nada pulsado, y después que el verde está pulsado. En este caso no se mira que carácter está siendo pulsado, sino tan solo la tecla.</w:t>
+      </w:r>
+    </w:p>
+    <w:p>
+      <w:pPr>
+        <w:pStyle w:val="Ttulo2"/>
+      </w:pPr>
+      <w:proofErr w:type="spellStart"/>
+      <w:proofErr w:type="gramStart"/>
+      <w:r>
+        <w:t>Menu</w:t>
+      </w:r>
+      <w:proofErr w:type="spellEnd"/>
+      <w:r>
+        <w:t>[</w:t>
+      </w:r>
+      <w:proofErr w:type="gramEnd"/>
+      <w:r>
+        <w:t>12]:1</w:t>
+      </w:r>
+    </w:p>
+    <w:p>
+      <w:r>
+        <w:t>Este menú estaba pensado para una de las anteriores funcionalidades que se le pensaba dar al PIC, pero que por sobredi</w:t>
+      </w:r>
+      <w:r>
+        <w:t>mensionamiento, se decidió suprimir dicha opción. Por lo tanto, como el anterior estado, tan solo se dedica a pasar al siguiente estado, aunque muestra otra opción que podría estar disponible.</w:t>
+      </w:r>
+    </w:p>
+    <w:p>
+      <w:pPr>
+        <w:pStyle w:val="Ttulo2"/>
+      </w:pPr>
+      <w:r>
+        <w:t>Escribir número</w:t>
+      </w:r>
+    </w:p>
+    <w:p>
+      <w:r>
+        <w:t xml:space="preserve">Aquí entra en juego un nuevo concepto de análisis de las teclas, se encarga de conseguir saber cual es el número (en forma de carácter ASCII) es el correspondiente a esa tecla. Se encarga de tener un estado 0 que solo se avanza cuando no hay ninguna tecla pulsada, y en el estado 1, solo se recorre entero cuando hay alguna tecla pulsada. </w:t>
+      </w:r>
+    </w:p>
+    <w:p>
+      <w:r>
+        <w:t xml:space="preserve">Entonces, se consigue su carácter </w:t>
+      </w:r>
+      <w:r>
+        <w:t>asociado</w:t>
+      </w:r>
+      <w:r>
+        <w:t xml:space="preserve"> y se </w:t>
+      </w:r>
+      <w:r>
+        <w:t xml:space="preserve">guarda en la RAM, en la memoria asignada para envío por serie, y también se muestra por pantalla. Así carácter a carácter. </w:t>
+      </w:r>
+      <w:r>
+        <w:t>Cuando la tecla presionada es la</w:t>
+      </w:r>
+      <w:r>
+        <w:t xml:space="preserve"> verde, y la detecta com</w:t>
+      </w:r>
+      <w:r>
+        <w:t xml:space="preserve">o pulsada, entonces, se avanza al siguiente estado. También añade a la serie que se va a enviar los caracteres </w:t>
+      </w:r>
+      <w:r>
+        <w:rPr>
+          <w:i/>
+        </w:rPr>
+        <w:t>"</w:t>
+      </w:r>
+      <w:r>
+        <w:t xml:space="preserve"> y </w:t>
+      </w:r>
+      <w:r>
+        <w:rPr>
+          <w:i/>
+        </w:rPr>
+        <w:t>&lt;CR&gt;</w:t>
+      </w:r>
+      <w:r>
+        <w:t xml:space="preserve"> que </w:t>
+      </w:r>
+      <w:proofErr w:type="gramStart"/>
+      <w:r>
+        <w:t>dividen</w:t>
+      </w:r>
+      <w:proofErr w:type="gramEnd"/>
+      <w:r>
+        <w:t xml:space="preserve"> el número de teléfono con el mensaje en el comando.</w:t>
+      </w:r>
+    </w:p>
+    <w:p>
+      <w:pPr>
+        <w:pStyle w:val="Ttulo2"/>
+      </w:pPr>
+      <w:r>
+        <w:t>Escribir SMS</w:t>
+      </w:r>
+    </w:p>
+    <w:p>
+      <w:r>
+        <w:t xml:space="preserve">Una vez se ha decidido el número, se pasa a escribir el SMS. En esta versión, se utiliza el mismo </w:t>
+      </w:r>
+      <w:proofErr w:type="spellStart"/>
+      <w:r>
+        <w:t>parser</w:t>
+      </w:r>
+      <w:proofErr w:type="spellEnd"/>
+      <w:r>
+        <w:t xml:space="preserve"> para escribir el SMS. Dejando tan solo la posibilidad de mandar números como contenido del mensaje. Utiliza los mismos estados, con modificaciones para guardar los datos en la </w:t>
+      </w:r>
+      <w:proofErr w:type="spellStart"/>
+      <w:r>
+        <w:t>eeprom</w:t>
+      </w:r>
+      <w:proofErr w:type="spellEnd"/>
+      <w:r>
+        <w:t xml:space="preserve">, y también añade al final un carácter </w:t>
+      </w:r>
+      <w:r>
+        <w:rPr>
+          <w:i/>
+        </w:rPr>
+        <w:t>&lt;SUB&gt;</w:t>
+      </w:r>
+      <w:r>
+        <w:t xml:space="preserve">, insertado en el </w:t>
+      </w:r>
+      <w:proofErr w:type="spellStart"/>
+      <w:r>
+        <w:t>hyperterminal</w:t>
+      </w:r>
+      <w:proofErr w:type="spellEnd"/>
+      <w:r>
+        <w:t xml:space="preserve"> con </w:t>
+      </w:r>
+      <w:r>
+        <w:rPr>
+          <w:i/>
+        </w:rPr>
+        <w:t>CTLR-Z</w:t>
+      </w:r>
+      <w:r>
+        <w:t xml:space="preserve"> y que marca el final del cuerpo del mensaje.</w:t>
+      </w:r>
+    </w:p>
+    <w:p>
+      <w:pPr>
+        <w:pStyle w:val="Ttulo2"/>
+      </w:pPr>
+      <w:r>
+        <w:lastRenderedPageBreak/>
+        <w:t>Enviar</w:t>
+      </w:r>
+    </w:p>
+    <w:p>
+      <w:r>
+        <w:t xml:space="preserve">Este es el último paso, y consiste en inicializar las variables correspondientes, como en activar los </w:t>
+      </w:r>
+      <w:proofErr w:type="spellStart"/>
+      <w:r>
+        <w:t>flags</w:t>
+      </w:r>
+      <w:proofErr w:type="spellEnd"/>
+      <w:r>
+        <w:t xml:space="preserve"> correspondientes a cada tipo de almacenaje.</w:t>
+      </w:r>
+    </w:p>
+    <w:p>
+      <w:r>
+        <w:t>Un mensaje de ejemplo quedaría entonces definido así:</w:t>
+      </w:r>
+    </w:p>
+    <w:p>
+      <w:r>
+        <w:t xml:space="preserve">AT+CMGS="666111666"&lt;CR&gt;Este es un </w:t>
+      </w:r>
+      <w:proofErr w:type="spellStart"/>
+      <w:r>
+        <w:t>sms</w:t>
+      </w:r>
+      <w:proofErr w:type="spellEnd"/>
+      <w:r>
+        <w:t xml:space="preserve"> de ejemplo y en el programa estaría compuesto de dígitos numéricos</w:t>
+      </w:r>
+      <w:r>
+        <w:t xml:space="preserve"> </w:t>
+      </w:r>
+      <w:r>
+        <w:t>&lt;SUB&gt;</w:t>
+      </w:r>
+    </w:p>
+    <w:p>
+      <w:r>
+        <w:t xml:space="preserve">Se encarga de enviarlo, y luego para analizar la respuesta, utiliza la misma función que se utilizaba al principio para analizar la respuesta del comando </w:t>
+      </w:r>
+      <w:r>
+        <w:rPr>
+          <w:i/>
+        </w:rPr>
+        <w:t>AT V0 E0</w:t>
+      </w:r>
+      <w:r>
+        <w:t xml:space="preserve">. </w:t>
+      </w:r>
+      <w:r>
+        <w:t>Hay una modificación hecha en la rutina de análisis para un caso muy especial de respuesta al comando de envío SMS.</w:t>
+      </w:r>
+    </w:p>
+    <w:p>
+      <w:r>
+        <w:t xml:space="preserve">Está preparado para en vez de buscar un 0 en la respuesta, buscar un </w:t>
+      </w:r>
+      <w:r>
+        <w:rPr>
+          <w:i/>
+        </w:rPr>
+        <w:t>0&lt;CR&gt;</w:t>
+      </w:r>
+      <w:r>
+        <w:t xml:space="preserve">, ya que así evitamos problemas por la forma de la respuesta </w:t>
+      </w:r>
+      <w:r>
+        <w:rPr>
+          <w:i/>
+        </w:rPr>
+        <w:t>+CMTI</w:t>
+      </w:r>
+      <w:proofErr w:type="gramStart"/>
+      <w:r>
+        <w:rPr>
+          <w:i/>
+        </w:rPr>
+        <w:t>:  9</w:t>
+      </w:r>
+      <w:proofErr w:type="gramEnd"/>
+      <w:r>
+        <w:rPr>
+          <w:i/>
+        </w:rPr>
+        <w:t>&lt;CR&gt;0&lt;CR&gt;</w:t>
+      </w:r>
+      <w:r>
+        <w:t>.</w:t>
+      </w:r>
+    </w:p>
+    <w:p>
       <w:bookmarkStart w:id="0" w:name="_GoBack"/>
       <w:bookmarkEnd w:id="0"/>
     </w:p>
@@ -834,6 +1304,30 @@
       <w:szCs w:val="28"/>
     </w:rPr>
   </w:style>
+  <w:style w:type="paragraph" w:styleId="Ttulo2">
+    <w:name w:val="heading 2"/>
+    <w:basedOn w:val="Normal"/>
+    <w:next w:val="Normal"/>
+    <w:link w:val="Ttulo2Car"/>
+    <w:uiPriority w:val="9"/>
+    <w:unhideWhenUsed/>
+    <w:qFormat/>
+    <w:rsid w:val="00792094"/>
+    <w:pPr>
+      <w:keepNext/>
+      <w:keepLines/>
+      <w:spacing w:before="200" w:after="0"/>
+      <w:outlineLvl w:val="1"/>
+    </w:pPr>
+    <w:rPr>
+      <w:rFonts w:asciiTheme="majorHAnsi" w:eastAsiaTheme="majorEastAsia" w:hAnsiTheme="majorHAnsi" w:cstheme="majorBidi"/>
+      <w:b/>
+      <w:bCs/>
+      <w:color w:val="4F81BD" w:themeColor="accent1"/>
+      <w:sz w:val="26"/>
+      <w:szCs w:val="26"/>
+    </w:rPr>
+  </w:style>
   <w:style w:type="character" w:default="1" w:styleId="Fuentedeprrafopredeter">
     <w:name w:val="Default Paragraph Font"/>
     <w:uiPriority w:val="1"/>
@@ -1005,6 +1499,21 @@
       <w:ind w:left="720"/>
       <w:contextualSpacing/>
     </w:pPr>
+  </w:style>
+  <w:style w:type="character" w:customStyle="1" w:styleId="Ttulo2Car">
+    <w:name w:val="Título 2 Car"/>
+    <w:basedOn w:val="Fuentedeprrafopredeter"/>
+    <w:link w:val="Ttulo2"/>
+    <w:uiPriority w:val="9"/>
+    <w:rsid w:val="00792094"/>
+    <w:rPr>
+      <w:rFonts w:asciiTheme="majorHAnsi" w:eastAsiaTheme="majorEastAsia" w:hAnsiTheme="majorHAnsi" w:cstheme="majorBidi"/>
+      <w:b/>
+      <w:bCs/>
+      <w:color w:val="4F81BD" w:themeColor="accent1"/>
+      <w:sz w:val="26"/>
+      <w:szCs w:val="26"/>
+    </w:rPr>
   </w:style>
 </w:styles>
 </file>
@@ -1192,6 +1701,30 @@
       <w:szCs w:val="28"/>
     </w:rPr>
   </w:style>
+  <w:style w:type="paragraph" w:styleId="Ttulo2">
+    <w:name w:val="heading 2"/>
+    <w:basedOn w:val="Normal"/>
+    <w:next w:val="Normal"/>
+    <w:link w:val="Ttulo2Car"/>
+    <w:uiPriority w:val="9"/>
+    <w:unhideWhenUsed/>
+    <w:qFormat/>
+    <w:rsid w:val="00792094"/>
+    <w:pPr>
+      <w:keepNext/>
+      <w:keepLines/>
+      <w:spacing w:before="200" w:after="0"/>
+      <w:outlineLvl w:val="1"/>
+    </w:pPr>
+    <w:rPr>
+      <w:rFonts w:asciiTheme="majorHAnsi" w:eastAsiaTheme="majorEastAsia" w:hAnsiTheme="majorHAnsi" w:cstheme="majorBidi"/>
+      <w:b/>
+      <w:bCs/>
+      <w:color w:val="4F81BD" w:themeColor="accent1"/>
+      <w:sz w:val="26"/>
+      <w:szCs w:val="26"/>
+    </w:rPr>
+  </w:style>
   <w:style w:type="character" w:default="1" w:styleId="Fuentedeprrafopredeter">
     <w:name w:val="Default Paragraph Font"/>
     <w:uiPriority w:val="1"/>
@@ -1363,6 +1896,21 @@
       <w:ind w:left="720"/>
       <w:contextualSpacing/>
     </w:pPr>
+  </w:style>
+  <w:style w:type="character" w:customStyle="1" w:styleId="Ttulo2Car">
+    <w:name w:val="Título 2 Car"/>
+    <w:basedOn w:val="Fuentedeprrafopredeter"/>
+    <w:link w:val="Ttulo2"/>
+    <w:uiPriority w:val="9"/>
+    <w:rsid w:val="00792094"/>
+    <w:rPr>
+      <w:rFonts w:asciiTheme="majorHAnsi" w:eastAsiaTheme="majorEastAsia" w:hAnsiTheme="majorHAnsi" w:cstheme="majorBidi"/>
+      <w:b/>
+      <w:bCs/>
+      <w:color w:val="4F81BD" w:themeColor="accent1"/>
+      <w:sz w:val="26"/>
+      <w:szCs w:val="26"/>
+    </w:rPr>
   </w:style>
 </w:styles>
 </file>

</xml_diff>